<commit_message>
Removed ServiceLookup from Introspect class (breaches layering concept)
</commit_message>
<xml_diff>
--- a/IntrospectManual/Introspect Manual-Layers.docx
+++ b/IntrospectManual/Introspect Manual-Layers.docx
@@ -123,7 +123,7 @@
                 <w:lang w:val="nl-NL" w:eastAsia="nl-NL"/>
               </w:rPr>
               <w:pict>
-                <v:shape id="_x0000_s1059" type="#_x0000_t32" style="position:absolute;left:0;text-align:left;margin-left:144.3pt;margin-top:61.55pt;width:85.8pt;height:20.95pt;z-index:251675648;mso-position-horizontal-relative:page;mso-position-vertical-relative:page" o:connectortype="straight">
+                <v:shape id="_x0000_s1058" type="#_x0000_t32" style="position:absolute;left:0;text-align:left;margin-left:114.3pt;margin-top:61.55pt;width:112.1pt;height:158.45pt;z-index:251674624;mso-position-horizontal-relative:page;mso-position-vertical-relative:page" o:connectortype="straight">
                   <v:stroke endarrow="block"/>
                   <w10:wrap anchorx="page" anchory="page"/>
                 </v:shape>
@@ -135,7 +135,7 @@
                 <w:lang w:val="nl-NL" w:eastAsia="nl-NL"/>
               </w:rPr>
               <w:pict>
-                <v:shape id="_x0000_s1058" type="#_x0000_t32" style="position:absolute;left:0;text-align:left;margin-left:114.3pt;margin-top:61.55pt;width:78.1pt;height:93.2pt;z-index:251674624;mso-position-horizontal-relative:page;mso-position-vertical-relative:page" o:connectortype="straight">
+                <v:shape id="_x0000_s1059" type="#_x0000_t32" style="position:absolute;left:0;text-align:left;margin-left:144.3pt;margin-top:61.55pt;width:85.8pt;height:20.95pt;z-index:251675648;mso-position-horizontal-relative:page;mso-position-vertical-relative:page" o:connectortype="straight">
                   <v:stroke endarrow="block"/>
                   <w10:wrap anchorx="page" anchory="page"/>
                 </v:shape>
@@ -236,7 +236,7 @@
                 <w:lang w:val="nl-NL" w:eastAsia="nl-NL"/>
               </w:rPr>
               <w:pict>
-                <v:shape id="_x0000_s1061" type="#_x0000_t32" style="position:absolute;left:0;text-align:left;margin-left:243.3pt;margin-top:59.05pt;width:0;height:23.65pt;z-index:251677696;mso-position-horizontal-relative:page;mso-position-vertical-relative:page" o:connectortype="straight">
+                <v:shape id="_x0000_s1061" type="#_x0000_t32" style="position:absolute;left:0;text-align:left;margin-left:243.3pt;margin-top:59.05pt;width:0;height:90.1pt;z-index:251677696;mso-position-horizontal-relative:page;mso-position-vertical-relative:page" o:connectortype="straight">
                   <v:stroke endarrow="block"/>
                   <w10:wrap anchorx="page" anchory="page"/>
                 </v:shape>
@@ -327,49 +327,10 @@
                 <w:lang w:val="nl-NL" w:eastAsia="nl-NL"/>
               </w:rPr>
               <w:pict>
-                <v:shape id="_x0000_s1062" type="#_x0000_t32" style="position:absolute;left:0;text-align:left;margin-left:149.45pt;margin-top:33.95pt;width:42.95pt;height:.05pt;z-index:251678720;mso-position-horizontal-relative:page;mso-position-vertical-relative:page" o:connectortype="straight">
+                <v:shape id="_x0000_s1062" type="#_x0000_t32" style="position:absolute;left:0;text-align:left;margin-left:149.45pt;margin-top:33.95pt;width:56.95pt;height:44.35pt;z-index:251678720;mso-position-horizontal-relative:page;mso-position-vertical-relative:page" o:connectortype="straight">
                   <v:stroke endarrow="block"/>
                   <w10:wrap anchorx="page" anchory="page"/>
                 </v:shape>
-              </w:pict>
-            </w:r>
-            <w:r>
-              <w:rPr>
-                <w:noProof/>
-                <w:lang w:val="nl-NL" w:eastAsia="nl-NL"/>
-              </w:rPr>
-              <w:pict>
-                <v:group id="_x0000_s1051" style="position:absolute;left:0;text-align:left;margin-left:192.4pt;margin-top:13.05pt;width:87.35pt;height:47.4pt;z-index:251671552;mso-position-horizontal-relative:page;mso-position-vertical-relative:page" coordorigin="4615,5532" coordsize="1747,948">
-                  <v:rect id="_x0000_s1052" style="position:absolute;left:4814;top:5748;width:1548;height:732;mso-position-horizontal-relative:page;mso-position-vertical-relative:page;v-text-anchor:middle" fillcolor="red">
-                    <v:textbox style="mso-next-textbox:#_x0000_s1052">
-                      <w:txbxContent>
-                        <w:p/>
-                      </w:txbxContent>
-                    </v:textbox>
-                  </v:rect>
-                  <v:rect id="_x0000_s1053" style="position:absolute;left:4718;top:5640;width:1548;height:732;mso-position-horizontal-relative:page;mso-position-vertical-relative:page;v-text-anchor:middle" fillcolor="red">
-                    <v:textbox style="mso-next-textbox:#_x0000_s1053">
-                      <w:txbxContent>
-                        <w:p/>
-                      </w:txbxContent>
-                    </v:textbox>
-                  </v:rect>
-                  <v:rect id="_x0000_s1054" style="position:absolute;left:4615;top:5532;width:1548;height:732;mso-position-horizontal-relative:page;mso-position-vertical-relative:page;v-text-anchor:middle" fillcolor="red">
-                    <v:textbox style="mso-next-textbox:#_x0000_s1054">
-                      <w:txbxContent>
-                        <w:p>
-                          <w:pPr>
-                            <w:jc w:val="center"/>
-                          </w:pPr>
-                          <w:r>
-                            <w:t>Provider Objects</w:t>
-                          </w:r>
-                        </w:p>
-                      </w:txbxContent>
-                    </v:textbox>
-                  </v:rect>
-                  <w10:wrap anchorx="page" anchory="page"/>
-                </v:group>
               </w:pict>
             </w:r>
             <w:r>
@@ -413,6 +374,92 @@
             </w:r>
             <w:r>
               <w:t>Infrastructure Layer</w:t>
+            </w:r>
+          </w:p>
+        </w:tc>
+      </w:tr>
+      <w:tr>
+        <w:trPr>
+          <w:cantSplit/>
+          <w:trHeight w:val="1417"/>
+        </w:trPr>
+        <w:tc>
+          <w:tcPr>
+            <w:tcW w:w="6663" w:type="dxa"/>
+            <w:shd w:val="clear" w:color="auto" w:fill="548DD4" w:themeFill="text2" w:themeFillTint="99"/>
+            <w:textDirection w:val="btLr"/>
+          </w:tcPr>
+          <w:p>
+            <w:pPr>
+              <w:ind w:left="113" w:right="113"/>
+              <w:jc w:val="center"/>
+              <w:rPr>
+                <w:noProof/>
+                <w:lang w:val="nl-NL" w:eastAsia="nl-NL"/>
+              </w:rPr>
+            </w:pPr>
+            <w:r>
+              <w:rPr>
+                <w:noProof/>
+                <w:lang w:val="nl-NL" w:eastAsia="nl-NL"/>
+              </w:rPr>
+              <w:pict>
+                <v:group id="_x0000_s1051" style="position:absolute;left:0;text-align:left;margin-left:192.4pt;margin-top:7.45pt;width:87.35pt;height:47.4pt;z-index:251671552;mso-position-horizontal-relative:page;mso-position-vertical-relative:page" coordorigin="4615,5532" coordsize="1747,948">
+                  <v:rect id="_x0000_s1052" style="position:absolute;left:4814;top:5748;width:1548;height:732;mso-position-horizontal-relative:page;mso-position-vertical-relative:page;v-text-anchor:middle" fillcolor="red">
+                    <v:textbox style="mso-next-textbox:#_x0000_s1052">
+                      <w:txbxContent>
+                        <w:p/>
+                      </w:txbxContent>
+                    </v:textbox>
+                  </v:rect>
+                  <v:rect id="_x0000_s1053" style="position:absolute;left:4718;top:5640;width:1548;height:732;mso-position-horizontal-relative:page;mso-position-vertical-relative:page;v-text-anchor:middle" fillcolor="red">
+                    <v:textbox style="mso-next-textbox:#_x0000_s1053">
+                      <w:txbxContent>
+                        <w:p/>
+                      </w:txbxContent>
+                    </v:textbox>
+                  </v:rect>
+                  <v:rect id="_x0000_s1054" style="position:absolute;left:4615;top:5532;width:1548;height:732;mso-position-horizontal-relative:page;mso-position-vertical-relative:page;v-text-anchor:middle" fillcolor="red">
+                    <v:textbox style="mso-next-textbox:#_x0000_s1054">
+                      <w:txbxContent>
+                        <w:p>
+                          <w:pPr>
+                            <w:jc w:val="center"/>
+                          </w:pPr>
+                          <w:r>
+                            <w:t>Provider Objects</w:t>
+                          </w:r>
+                        </w:p>
+                      </w:txbxContent>
+                    </v:textbox>
+                  </v:rect>
+                  <w10:wrap anchorx="page" anchory="page"/>
+                </v:group>
+              </w:pict>
+            </w:r>
+            <w:r>
+              <w:rPr>
+                <w:noProof/>
+                <w:lang w:val="nl-NL" w:eastAsia="nl-NL"/>
+              </w:rPr>
+              <w:t xml:space="preserve">Provider </w:t>
+            </w:r>
+          </w:p>
+          <w:p>
+            <w:pPr>
+              <w:ind w:left="113" w:right="113"/>
+              <w:jc w:val="center"/>
+              <w:rPr>
+                <w:noProof/>
+                <w:lang w:val="nl-NL" w:eastAsia="nl-NL"/>
+              </w:rPr>
+            </w:pPr>
+            <w:r>
+              <w:rPr>
+                <w:noProof/>
+                <w:lang w:val="nl-NL" w:eastAsia="nl-NL"/>
+              </w:rPr>
+              <w:t>Layer</w:t>
             </w:r>
           </w:p>
         </w:tc>
@@ -572,7 +619,7 @@
             </v:handles>
             <o:lock v:ext="edit" text="t" shapetype="t"/>
           </v:shapetype>
-          <v:shape id="_x0000_i1025" type="#_x0000_t136" style="width:337.5pt;height:103.5pt" fillcolor="red" stroked="f">
+          <v:shape id="_x0000_i1025" type="#_x0000_t136" style="width:337.55pt;height:103.3pt" fillcolor="red" stroked="f">
             <v:shadow color="#b2b2b2" opacity="52429f" offset="3pt"/>
             <v:textpath style="font-family:&quot;Tempus Sans ITC&quot;;font-size:80pt;v-text-kern:t" trim="t" fitpath="t" string="Introspect"/>
           </v:shape>
@@ -582,7 +629,7 @@
     <w:p>
       <w:r>
         <w:pict>
-          <v:shape id="_x0000_i1026" type="#_x0000_t136" style="width:337.5pt;height:103.5pt" fillcolor="red" stroked="f">
+          <v:shape id="_x0000_i1026" type="#_x0000_t136" style="width:337.55pt;height:103.3pt" fillcolor="red" stroked="f">
             <v:shadow on="t" color="#b2b2b2" opacity="52429f" offset="3pt"/>
             <v:textpath style="font-family:&quot;Tempus Sans ITC&quot;;font-size:80pt;v-text-kern:t" trim="t" fitpath="t" string="Introspect"/>
           </v:shape>
@@ -593,7 +640,7 @@
     <w:p>
       <w:r>
         <w:pict>
-          <v:shape id="_x0000_i1027" type="#_x0000_t136" style="width:325.5pt;height:72.75pt" fillcolor="red" stroked="f">
+          <v:shape id="_x0000_i1027" type="#_x0000_t136" style="width:325.4pt;height:72.95pt" fillcolor="red" stroked="f">
             <v:shadow on="t" color="#b2b2b2" opacity="52429f" offset="3pt"/>
             <v:textpath style="font-family:&quot;Gulim&quot;;font-size:80pt;v-text-kern:t" trim="t" fitpath="t" string="Introspect"/>
           </v:shape>
@@ -603,7 +650,7 @@
     <w:p>
       <w:r>
         <w:pict>
-          <v:shape id="_x0000_i1028" type="#_x0000_t136" style="width:337.5pt;height:103.5pt" fillcolor="red" stroked="f">
+          <v:shape id="_x0000_i1028" type="#_x0000_t136" style="width:337.55pt;height:103.3pt" fillcolor="red" stroked="f">
             <v:shadow color="#b2b2b2" opacity="52429f" offset="3pt"/>
             <v:textpath style="font-family:&quot;Tempus Sans ITC&quot;;font-size:80pt;v-text-kern:t" trim="t" fitpath="t" string="Introspect"/>
           </v:shape>
@@ -6753,9 +6800,9 @@
       </w:tblCellMar>
     </w:tblPr>
   </w:style>
-  <w:style w:type="character" w:customStyle="1" w:styleId="EmailStyle20">
-    <w:name w:val="EmailStyle201"/>
-    <w:aliases w:val="EmailStyle201"/>
+  <w:style w:type="character" w:customStyle="1" w:styleId="EmailStyle201">
+    <w:name w:val="EmailStyle20"/>
+    <w:aliases w:val="EmailStyle20"/>
     <w:basedOn w:val="DefaultParagraphFont"/>
     <w:semiHidden/>
     <w:personal/>

</xml_diff>

<commit_message>
Renamed UserInterfaceProvider to make a distinction between the bottom ProviderLayer and the top UserInterfaceLayer. UserInterfaceController is a better description of what it does (as in Model View Controller).
</commit_message>
<xml_diff>
--- a/IntrospectManual/Introspect Manual-Layers.docx
+++ b/IntrospectManual/Introspect Manual-Layers.docx
@@ -5,6 +5,7 @@
     <w:p>
       <w:pPr>
         <w:rPr>
+          <w:color w:val="auto"/>
           <w:lang w:val="en-US"/>
         </w:rPr>
       </w:pPr>
@@ -42,10 +43,14 @@
             <w:pPr>
               <w:ind w:left="113" w:right="113"/>
               <w:jc w:val="center"/>
+              <w:rPr>
+                <w:color w:val="auto"/>
+              </w:rPr>
             </w:pPr>
             <w:r>
               <w:rPr>
                 <w:noProof/>
+                <w:color w:val="auto"/>
                 <w:lang w:val="nl-NL" w:eastAsia="nl-NL"/>
               </w:rPr>
               <w:pict>
@@ -62,7 +67,10 @@
                         </w:r>
                         <w:proofErr w:type="spellEnd"/>
                         <w:r>
-                          <w:t xml:space="preserve"> Provider</w:t>
+                          <w:t xml:space="preserve"> </w:t>
+                        </w:r>
+                        <w:r>
+                          <w:t>Controller</w:t>
                         </w:r>
                       </w:p>
                       <w:p>
@@ -82,6 +90,7 @@
             <w:r>
               <w:rPr>
                 <w:noProof/>
+                <w:color w:val="auto"/>
                 <w:lang w:val="nl-NL" w:eastAsia="nl-NL"/>
               </w:rPr>
               <w:pict>
@@ -96,6 +105,9 @@
               </w:pict>
             </w:r>
             <w:r>
+              <w:rPr>
+                <w:color w:val="auto"/>
+              </w:rPr>
               <w:t>User Interface Layer</w:t>
             </w:r>
           </w:p>
@@ -116,10 +128,14 @@
             <w:pPr>
               <w:ind w:left="113" w:right="113"/>
               <w:jc w:val="center"/>
+              <w:rPr>
+                <w:color w:val="auto"/>
+              </w:rPr>
             </w:pPr>
             <w:r>
               <w:rPr>
                 <w:noProof/>
+                <w:color w:val="auto"/>
                 <w:lang w:val="nl-NL" w:eastAsia="nl-NL"/>
               </w:rPr>
               <w:pict>
@@ -132,6 +148,7 @@
             <w:r>
               <w:rPr>
                 <w:noProof/>
+                <w:color w:val="auto"/>
                 <w:lang w:val="nl-NL" w:eastAsia="nl-NL"/>
               </w:rPr>
               <w:pict>
@@ -144,6 +161,7 @@
             <w:r>
               <w:rPr>
                 <w:noProof/>
+                <w:color w:val="auto"/>
                 <w:lang w:val="nl-NL" w:eastAsia="nl-NL"/>
               </w:rPr>
               <w:pict>
@@ -156,6 +174,7 @@
             <w:r>
               <w:rPr>
                 <w:noProof/>
+                <w:color w:val="auto"/>
                 <w:lang w:val="nl-NL" w:eastAsia="nl-NL"/>
               </w:rPr>
               <w:pict>
@@ -172,6 +191,7 @@
             <w:r>
               <w:rPr>
                 <w:noProof/>
+                <w:color w:val="auto"/>
                 <w:lang w:val="nl-NL" w:eastAsia="nl-NL"/>
               </w:rPr>
               <w:pict>
@@ -188,6 +208,7 @@
             <w:r>
               <w:rPr>
                 <w:noProof/>
+                <w:color w:val="auto"/>
                 <w:lang w:val="nl-NL" w:eastAsia="nl-NL"/>
               </w:rPr>
               <w:pict>
@@ -209,6 +230,9 @@
               </w:pict>
             </w:r>
             <w:r>
+              <w:rPr>
+                <w:color w:val="auto"/>
+              </w:rPr>
               <w:t>Service Layer</w:t>
             </w:r>
           </w:p>
@@ -229,10 +253,14 @@
             <w:pPr>
               <w:ind w:left="113" w:right="113"/>
               <w:jc w:val="center"/>
+              <w:rPr>
+                <w:color w:val="auto"/>
+              </w:rPr>
             </w:pPr>
             <w:r>
               <w:rPr>
                 <w:noProof/>
+                <w:color w:val="auto"/>
                 <w:lang w:val="nl-NL" w:eastAsia="nl-NL"/>
               </w:rPr>
               <w:pict>
@@ -245,6 +273,7 @@
             <w:r>
               <w:rPr>
                 <w:noProof/>
+                <w:color w:val="auto"/>
                 <w:lang w:val="nl-NL" w:eastAsia="nl-NL"/>
               </w:rPr>
               <w:pict>
@@ -257,6 +286,7 @@
             <w:r>
               <w:rPr>
                 <w:noProof/>
+                <w:color w:val="auto"/>
                 <w:lang w:val="nl-NL" w:eastAsia="nl-NL"/>
               </w:rPr>
               <w:pict>
@@ -294,10 +324,14 @@
               </w:pict>
             </w:r>
             <w:r>
+              <w:rPr>
+                <w:color w:val="auto"/>
+              </w:rPr>
               <w:t>Domain L</w:t>
             </w:r>
             <w:r>
               <w:rPr>
+                <w:color w:val="auto"/>
                 <w:shd w:val="clear" w:color="auto" w:fill="8AB2E2"/>
               </w:rPr>
               <w:t>ayer</w:t>
@@ -320,10 +354,14 @@
             <w:pPr>
               <w:ind w:left="113" w:right="113"/>
               <w:jc w:val="center"/>
+              <w:rPr>
+                <w:color w:val="auto"/>
+              </w:rPr>
             </w:pPr>
             <w:r>
               <w:rPr>
                 <w:noProof/>
+                <w:color w:val="auto"/>
                 <w:lang w:val="nl-NL" w:eastAsia="nl-NL"/>
               </w:rPr>
               <w:pict>
@@ -336,6 +374,7 @@
             <w:r>
               <w:rPr>
                 <w:noProof/>
+                <w:color w:val="auto"/>
                 <w:lang w:val="nl-NL" w:eastAsia="nl-NL"/>
               </w:rPr>
               <w:pict>
@@ -373,6 +412,9 @@
               </w:pict>
             </w:r>
             <w:r>
+              <w:rPr>
+                <w:color w:val="auto"/>
+              </w:rPr>
               <w:t>Infrastructure Layer</w:t>
             </w:r>
           </w:p>
@@ -395,12 +437,14 @@
               <w:jc w:val="center"/>
               <w:rPr>
                 <w:noProof/>
+                <w:color w:val="auto"/>
                 <w:lang w:val="nl-NL" w:eastAsia="nl-NL"/>
               </w:rPr>
             </w:pPr>
             <w:r>
               <w:rPr>
                 <w:noProof/>
+                <w:color w:val="auto"/>
                 <w:lang w:val="nl-NL" w:eastAsia="nl-NL"/>
               </w:rPr>
               <w:pict>
@@ -440,6 +484,7 @@
             <w:r>
               <w:rPr>
                 <w:noProof/>
+                <w:color w:val="auto"/>
                 <w:lang w:val="nl-NL" w:eastAsia="nl-NL"/>
               </w:rPr>
               <w:t xml:space="preserve">Provider </w:t>
@@ -451,12 +496,14 @@
               <w:jc w:val="center"/>
               <w:rPr>
                 <w:noProof/>
+                <w:color w:val="auto"/>
                 <w:lang w:val="nl-NL" w:eastAsia="nl-NL"/>
               </w:rPr>
             </w:pPr>
             <w:r>
               <w:rPr>
                 <w:noProof/>
+                <w:color w:val="auto"/>
                 <w:lang w:val="nl-NL" w:eastAsia="nl-NL"/>
               </w:rPr>
               <w:t>Layer</w:t>
@@ -465,134 +512,325 @@
         </w:tc>
       </w:tr>
     </w:tbl>
-    <w:p/>
     <w:p>
+      <w:pPr>
+        <w:rPr>
+          <w:color w:val="auto"/>
+        </w:rPr>
+      </w:pPr>
+    </w:p>
+    <w:p>
+      <w:pPr>
+        <w:rPr>
+          <w:color w:val="auto"/>
+        </w:rPr>
+      </w:pPr>
       <w:r>
+        <w:rPr>
+          <w:color w:val="auto"/>
+        </w:rPr>
         <w:t>User Interface layer</w:t>
       </w:r>
     </w:p>
     <w:p>
+      <w:pPr>
+        <w:rPr>
+          <w:color w:val="auto"/>
+        </w:rPr>
+      </w:pPr>
       <w:r>
+        <w:rPr>
+          <w:color w:val="auto"/>
+        </w:rPr>
         <w:t>•</w:t>
       </w:r>
       <w:r>
+        <w:rPr>
+          <w:color w:val="auto"/>
+        </w:rPr>
         <w:tab/>
         <w:t xml:space="preserve">Containing the </w:t>
       </w:r>
       <w:proofErr w:type="spellStart"/>
       <w:r>
+        <w:rPr>
+          <w:color w:val="auto"/>
+        </w:rPr>
         <w:t>UserInterfaceProvider</w:t>
       </w:r>
       <w:proofErr w:type="spellEnd"/>
       <w:r>
+        <w:rPr>
+          <w:color w:val="auto"/>
+        </w:rPr>
         <w:t xml:space="preserve"> object *</w:t>
       </w:r>
     </w:p>
-    <w:p/>
     <w:p>
+      <w:pPr>
+        <w:rPr>
+          <w:color w:val="auto"/>
+        </w:rPr>
+      </w:pPr>
+    </w:p>
+    <w:p>
+      <w:pPr>
+        <w:rPr>
+          <w:color w:val="auto"/>
+        </w:rPr>
+      </w:pPr>
       <w:r>
+        <w:rPr>
+          <w:color w:val="auto"/>
+        </w:rPr>
         <w:t>Service layer</w:t>
       </w:r>
     </w:p>
     <w:p>
+      <w:pPr>
+        <w:rPr>
+          <w:color w:val="auto"/>
+        </w:rPr>
+      </w:pPr>
       <w:r>
+        <w:rPr>
+          <w:color w:val="auto"/>
+        </w:rPr>
         <w:t>•</w:t>
       </w:r>
       <w:r>
+        <w:rPr>
+          <w:color w:val="auto"/>
+        </w:rPr>
         <w:tab/>
         <w:t>Containing Front End Service Objects (TODO consider to rename to service objects)</w:t>
       </w:r>
     </w:p>
-    <w:p/>
     <w:p>
+      <w:pPr>
+        <w:rPr>
+          <w:color w:val="auto"/>
+        </w:rPr>
+      </w:pPr>
+    </w:p>
+    <w:p>
+      <w:pPr>
+        <w:rPr>
+          <w:color w:val="auto"/>
+        </w:rPr>
+      </w:pPr>
       <w:r>
+        <w:rPr>
+          <w:color w:val="auto"/>
+        </w:rPr>
         <w:t xml:space="preserve">Domain Layer </w:t>
       </w:r>
     </w:p>
     <w:p>
+      <w:pPr>
+        <w:rPr>
+          <w:color w:val="auto"/>
+        </w:rPr>
+      </w:pPr>
       <w:r>
+        <w:rPr>
+          <w:color w:val="auto"/>
+        </w:rPr>
         <w:t>•</w:t>
       </w:r>
       <w:r>
+        <w:rPr>
+          <w:color w:val="auto"/>
+        </w:rPr>
         <w:tab/>
         <w:t>Containing Domain Objects</w:t>
       </w:r>
     </w:p>
-    <w:p/>
     <w:p>
+      <w:pPr>
+        <w:rPr>
+          <w:color w:val="auto"/>
+        </w:rPr>
+      </w:pPr>
+    </w:p>
+    <w:p>
+      <w:pPr>
+        <w:rPr>
+          <w:color w:val="auto"/>
+        </w:rPr>
+      </w:pPr>
       <w:r>
+        <w:rPr>
+          <w:color w:val="auto"/>
+        </w:rPr>
         <w:t xml:space="preserve">Infrastructure Layer </w:t>
       </w:r>
     </w:p>
     <w:p>
+      <w:pPr>
+        <w:rPr>
+          <w:color w:val="auto"/>
+        </w:rPr>
+      </w:pPr>
       <w:r>
+        <w:rPr>
+          <w:color w:val="auto"/>
+        </w:rPr>
         <w:t>•</w:t>
       </w:r>
       <w:r>
+        <w:rPr>
+          <w:color w:val="auto"/>
+        </w:rPr>
         <w:tab/>
         <w:t>Containing Back End Service Objects (TODO consider to rename to Infrastructure objects)</w:t>
       </w:r>
     </w:p>
     <w:p>
+      <w:pPr>
+        <w:rPr>
+          <w:color w:val="auto"/>
+        </w:rPr>
+      </w:pPr>
       <w:r>
+        <w:rPr>
+          <w:color w:val="auto"/>
+        </w:rPr>
         <w:t>•</w:t>
       </w:r>
       <w:r>
+        <w:rPr>
+          <w:color w:val="auto"/>
+        </w:rPr>
         <w:tab/>
         <w:t>Containing …Provider Objects *</w:t>
       </w:r>
     </w:p>
-    <w:p/>
-    <w:p/>
     <w:p>
+      <w:pPr>
+        <w:rPr>
+          <w:color w:val="auto"/>
+        </w:rPr>
+      </w:pPr>
+    </w:p>
+    <w:p>
+      <w:pPr>
+        <w:rPr>
+          <w:color w:val="auto"/>
+        </w:rPr>
+      </w:pPr>
+    </w:p>
+    <w:p>
+      <w:pPr>
+        <w:rPr>
+          <w:color w:val="auto"/>
+        </w:rPr>
+      </w:pPr>
       <w:r>
+        <w:rPr>
+          <w:color w:val="auto"/>
+        </w:rPr>
         <w:t>The Introspect Framework has 2 additional objects that do not fit in any of these layers.</w:t>
       </w:r>
     </w:p>
     <w:p>
+      <w:pPr>
+        <w:rPr>
+          <w:color w:val="auto"/>
+        </w:rPr>
+      </w:pPr>
       <w:r>
+        <w:rPr>
+          <w:color w:val="auto"/>
+        </w:rPr>
         <w:t>•</w:t>
       </w:r>
       <w:r>
+        <w:rPr>
+          <w:color w:val="auto"/>
+        </w:rPr>
         <w:tab/>
       </w:r>
       <w:proofErr w:type="spellStart"/>
       <w:r>
+        <w:rPr>
+          <w:color w:val="auto"/>
+        </w:rPr>
         <w:t>IntrospectFramework</w:t>
       </w:r>
       <w:proofErr w:type="spellEnd"/>
       <w:r>
+        <w:rPr>
+          <w:color w:val="auto"/>
+        </w:rPr>
         <w:t xml:space="preserve"> object *, which is basically a dependency injection container that creates, links and holds references to all the objects above</w:t>
       </w:r>
     </w:p>
     <w:p>
+      <w:pPr>
+        <w:rPr>
+          <w:color w:val="auto"/>
+        </w:rPr>
+      </w:pPr>
       <w:r>
+        <w:rPr>
+          <w:color w:val="auto"/>
+        </w:rPr>
         <w:t>•</w:t>
       </w:r>
       <w:r>
+        <w:rPr>
+          <w:color w:val="auto"/>
+        </w:rPr>
         <w:tab/>
       </w:r>
       <w:proofErr w:type="spellStart"/>
       <w:r>
+        <w:rPr>
+          <w:color w:val="auto"/>
+        </w:rPr>
         <w:t>IntrospectApplication</w:t>
       </w:r>
       <w:proofErr w:type="spellEnd"/>
       <w:r>
+        <w:rPr>
+          <w:color w:val="auto"/>
+        </w:rPr>
         <w:t xml:space="preserve"> object *, provides all the information needed to initialize the Introspect Framework object</w:t>
       </w:r>
     </w:p>
-    <w:p/>
+    <w:p>
+      <w:pPr>
+        <w:rPr>
+          <w:color w:val="auto"/>
+        </w:rPr>
+      </w:pPr>
+    </w:p>
     <w:p>
       <w:pPr>
         <w:widowControl/>
         <w:suppressAutoHyphens w:val="0"/>
+        <w:rPr>
+          <w:color w:val="auto"/>
+        </w:rPr>
       </w:pPr>
       <w:r>
+        <w:rPr>
+          <w:color w:val="auto"/>
+        </w:rPr>
         <w:br w:type="page"/>
       </w:r>
     </w:p>
     <w:p>
+      <w:pPr>
+        <w:rPr>
+          <w:color w:val="auto"/>
+        </w:rPr>
+      </w:pPr>
       <w:r>
+        <w:rPr>
+          <w:color w:val="auto"/>
+        </w:rPr>
         <w:lastRenderedPageBreak/>
         <w:pict>
           <v:shapetype id="_x0000_t136" coordsize="21600,21600" o:spt="136" adj="10800" path="m@7,l@8,m@5,21600l@6,21600e">
@@ -627,7 +865,15 @@
       </w:r>
     </w:p>
     <w:p>
+      <w:pPr>
+        <w:rPr>
+          <w:color w:val="auto"/>
+        </w:rPr>
+      </w:pPr>
       <w:r>
+        <w:rPr>
+          <w:color w:val="auto"/>
+        </w:rPr>
         <w:pict>
           <v:shape id="_x0000_i1026" type="#_x0000_t136" style="width:337.55pt;height:103.3pt" fillcolor="red" stroked="f">
             <v:shadow on="t" color="#b2b2b2" opacity="52429f" offset="3pt"/>
@@ -636,9 +882,23 @@
         </w:pict>
       </w:r>
     </w:p>
-    <w:p/>
     <w:p>
+      <w:pPr>
+        <w:rPr>
+          <w:color w:val="auto"/>
+        </w:rPr>
+      </w:pPr>
+    </w:p>
+    <w:p>
+      <w:pPr>
+        <w:rPr>
+          <w:color w:val="auto"/>
+        </w:rPr>
+      </w:pPr>
       <w:r>
+        <w:rPr>
+          <w:color w:val="auto"/>
+        </w:rPr>
         <w:pict>
           <v:shape id="_x0000_i1027" type="#_x0000_t136" style="width:325.4pt;height:72.95pt" fillcolor="red" stroked="f">
             <v:shadow on="t" color="#b2b2b2" opacity="52429f" offset="3pt"/>
@@ -648,7 +908,15 @@
       </w:r>
     </w:p>
     <w:p>
+      <w:pPr>
+        <w:rPr>
+          <w:color w:val="auto"/>
+        </w:rPr>
+      </w:pPr>
       <w:r>
+        <w:rPr>
+          <w:color w:val="auto"/>
+        </w:rPr>
         <w:pict>
           <v:shape id="_x0000_i1028" type="#_x0000_t136" style="width:337.55pt;height:103.3pt" fillcolor="red" stroked="f">
             <v:shadow color="#b2b2b2" opacity="52429f" offset="3pt"/>
@@ -657,12 +925,18 @@
         </w:pict>
       </w:r>
     </w:p>
-    <w:p/>
     <w:p>
       <w:pPr>
         <w:rPr>
+          <w:color w:val="auto"/>
+        </w:rPr>
+      </w:pPr>
+    </w:p>
+    <w:p>
+      <w:pPr>
+        <w:rPr>
           <w:rFonts w:ascii="Courier New" w:hAnsi="Courier New" w:cs="Courier New"/>
-          <w:color w:val="FF0000"/>
+          <w:color w:val="auto"/>
           <w:sz w:val="96"/>
           <w:szCs w:val="96"/>
         </w:rPr>
@@ -670,7 +944,7 @@
       <w:r>
         <w:rPr>
           <w:rFonts w:ascii="Courier New" w:hAnsi="Courier New" w:cs="Courier New"/>
-          <w:color w:val="FF0000"/>
+          <w:color w:val="auto"/>
           <w:sz w:val="96"/>
           <w:szCs w:val="96"/>
         </w:rPr>
@@ -681,7 +955,7 @@
       <w:pPr>
         <w:rPr>
           <w:rFonts w:ascii="Courier New" w:hAnsi="Courier New" w:cs="Courier New"/>
-          <w:color w:val="FF0000"/>
+          <w:color w:val="auto"/>
           <w:sz w:val="96"/>
           <w:szCs w:val="96"/>
         </w:rPr>
@@ -689,35 +963,7 @@
       <w:r>
         <w:rPr>
           <w:rFonts w:ascii="Courier New" w:hAnsi="Courier New" w:cs="Courier New"/>
-          <w:color w:val="FF0000"/>
-          <w:sz w:val="96"/>
-          <w:szCs w:val="96"/>
-        </w:rPr>
-        <w:t>Refl</w:t>
-      </w:r>
-      <w:r>
-        <w:rPr>
-          <w:rFonts w:ascii="Courier New" w:hAnsi="Courier New" w:cs="Courier New"/>
-          <w:color w:val="FF0000"/>
-          <w:sz w:val="96"/>
-          <w:szCs w:val="96"/>
-        </w:rPr>
-        <w:t>ect</w:t>
-      </w:r>
-    </w:p>
-    <w:p>
-      <w:pPr>
-        <w:rPr>
-          <w:rFonts w:ascii="Palatino Linotype" w:eastAsia="GulimChe" w:hAnsi="Palatino Linotype" w:cs="Arabic Typesetting"/>
-          <w:color w:val="FF0000"/>
-          <w:sz w:val="96"/>
-          <w:szCs w:val="96"/>
-        </w:rPr>
-      </w:pPr>
-      <w:r>
-        <w:rPr>
-          <w:rFonts w:ascii="Palatino Linotype" w:eastAsia="GulimChe" w:hAnsi="Palatino Linotype" w:cs="Arabic Typesetting"/>
-          <w:color w:val="FF0000"/>
+          <w:color w:val="auto"/>
           <w:sz w:val="96"/>
           <w:szCs w:val="96"/>
         </w:rPr>
@@ -727,16 +973,16 @@
     <w:p>
       <w:pPr>
         <w:rPr>
-          <w:rFonts w:ascii="Lucida Bright" w:hAnsi="Lucida Bright" w:cs="Courier New"/>
-          <w:color w:val="FF0000"/>
+          <w:rFonts w:ascii="Palatino Linotype" w:eastAsia="GulimChe" w:hAnsi="Palatino Linotype" w:cs="Arabic Typesetting"/>
+          <w:color w:val="auto"/>
           <w:sz w:val="96"/>
           <w:szCs w:val="96"/>
         </w:rPr>
       </w:pPr>
       <w:r>
         <w:rPr>
-          <w:rFonts w:ascii="Lucida Bright" w:hAnsi="Lucida Bright" w:cs="Courier New"/>
-          <w:color w:val="FF0000"/>
+          <w:rFonts w:ascii="Palatino Linotype" w:eastAsia="GulimChe" w:hAnsi="Palatino Linotype" w:cs="Arabic Typesetting"/>
+          <w:color w:val="auto"/>
           <w:sz w:val="96"/>
           <w:szCs w:val="96"/>
         </w:rPr>
@@ -746,14 +992,35 @@
     <w:p>
       <w:pPr>
         <w:rPr>
-          <w:rFonts w:ascii="Tempus Sans ITC" w:hAnsi="Tempus Sans ITC" w:cs="Tahoma"/>
+          <w:rFonts w:ascii="Lucida Bright" w:hAnsi="Lucida Bright" w:cs="Courier New"/>
+          <w:color w:val="auto"/>
           <w:sz w:val="96"/>
           <w:szCs w:val="96"/>
         </w:rPr>
       </w:pPr>
       <w:r>
         <w:rPr>
+          <w:rFonts w:ascii="Lucida Bright" w:hAnsi="Lucida Bright" w:cs="Courier New"/>
+          <w:color w:val="auto"/>
+          <w:sz w:val="96"/>
+          <w:szCs w:val="96"/>
+        </w:rPr>
+        <w:t>Reflect</w:t>
+      </w:r>
+    </w:p>
+    <w:p>
+      <w:pPr>
+        <w:rPr>
           <w:rFonts w:ascii="Tempus Sans ITC" w:hAnsi="Tempus Sans ITC" w:cs="Tahoma"/>
+          <w:color w:val="auto"/>
+          <w:sz w:val="96"/>
+          <w:szCs w:val="96"/>
+        </w:rPr>
+      </w:pPr>
+      <w:r>
+        <w:rPr>
+          <w:rFonts w:ascii="Tempus Sans ITC" w:hAnsi="Tempus Sans ITC" w:cs="Tahoma"/>
+          <w:color w:val="auto"/>
           <w:sz w:val="96"/>
           <w:szCs w:val="96"/>
         </w:rPr>
@@ -765,6 +1032,7 @@
       <w:pPr>
         <w:rPr>
           <w:rFonts w:ascii="Bauhaus 93" w:hAnsi="Bauhaus 93" w:cs="Courier New"/>
+          <w:color w:val="auto"/>
           <w:sz w:val="96"/>
           <w:szCs w:val="96"/>
         </w:rPr>
@@ -772,6 +1040,7 @@
       <w:r>
         <w:rPr>
           <w:rFonts w:ascii="Bauhaus 93" w:hAnsi="Bauhaus 93" w:cs="Courier New"/>
+          <w:color w:val="auto"/>
           <w:sz w:val="96"/>
           <w:szCs w:val="96"/>
         </w:rPr>
@@ -782,6 +1051,7 @@
       <w:pPr>
         <w:rPr>
           <w:rFonts w:ascii="Bitstream Vera Serif" w:hAnsi="Bitstream Vera Serif" w:cs="Courier New"/>
+          <w:color w:val="auto"/>
           <w:sz w:val="96"/>
           <w:szCs w:val="96"/>
         </w:rPr>
@@ -789,6 +1059,7 @@
       <w:r>
         <w:rPr>
           <w:rFonts w:ascii="Bitstream Vera Serif" w:hAnsi="Bitstream Vera Serif" w:cs="Courier New"/>
+          <w:color w:val="auto"/>
           <w:sz w:val="96"/>
           <w:szCs w:val="96"/>
         </w:rPr>
@@ -799,13 +1070,22 @@
       <w:pPr>
         <w:widowControl/>
         <w:suppressAutoHyphens w:val="0"/>
+        <w:rPr>
+          <w:color w:val="auto"/>
+        </w:rPr>
       </w:pPr>
       <w:r>
+        <w:rPr>
+          <w:color w:val="auto"/>
+        </w:rPr>
         <w:br w:type="page"/>
       </w:r>
     </w:p>
     <w:p>
       <w:pPr>
+        <w:rPr>
+          <w:color w:val="auto"/>
+        </w:rPr>
         <w:sectPr>
           <w:footerReference w:type="default" r:id="rId7"/>
           <w:pgSz w:w="12240" w:h="15840"/>
@@ -819,7 +1099,7 @@
       <w:pPr>
         <w:rPr>
           <w:rFonts w:ascii="Courier New" w:hAnsi="Courier New" w:cs="Courier New"/>
-          <w:color w:val="FF0000"/>
+          <w:color w:val="auto"/>
           <w:sz w:val="200"/>
           <w:szCs w:val="96"/>
         </w:rPr>
@@ -827,7 +1107,7 @@
       <w:r>
         <w:rPr>
           <w:rFonts w:ascii="Courier New" w:hAnsi="Courier New" w:cs="Courier New"/>
-          <w:color w:val="FF0000"/>
+          <w:color w:val="auto"/>
           <w:sz w:val="200"/>
           <w:szCs w:val="96"/>
         </w:rPr>
@@ -838,6 +1118,7 @@
     <w:p>
       <w:pPr>
         <w:rPr>
+          <w:color w:val="auto"/>
           <w:sz w:val="32"/>
         </w:rPr>
       </w:pPr>
@@ -845,13 +1126,14 @@
     <w:p>
       <w:pPr>
         <w:rPr>
+          <w:color w:val="auto"/>
           <w:sz w:val="32"/>
         </w:rPr>
       </w:pPr>
       <w:r>
         <w:rPr>
           <w:rFonts w:ascii="Courier New" w:hAnsi="Courier New" w:cs="Courier New"/>
-          <w:color w:val="FF0000"/>
+          <w:color w:val="auto"/>
           <w:sz w:val="200"/>
           <w:szCs w:val="96"/>
         </w:rPr>
@@ -6800,9 +7082,9 @@
       </w:tblCellMar>
     </w:tblPr>
   </w:style>
-  <w:style w:type="character" w:customStyle="1" w:styleId="EmailStyle201">
-    <w:name w:val="EmailStyle20"/>
-    <w:aliases w:val="EmailStyle20"/>
+  <w:style w:type="character" w:customStyle="1" w:styleId="EmailStyle20">
+    <w:name w:val="EmailStyle201"/>
+    <w:aliases w:val="EmailStyle201"/>
     <w:basedOn w:val="DefaultParagraphFont"/>
     <w:semiHidden/>
     <w:personal/>

</xml_diff>